<commit_message>
adding source as github repo, and not local code
</commit_message>
<xml_diff>
--- a/Notes for Multi Project Deployment.docx
+++ b/Notes for Multi Project Deployment.docx
@@ -23,11 +23,19 @@
       </w:r>
     </w:p>
     <w:p>
-      <w:r>
-        <w:t xml:space="preserve">3 </w:t>
-      </w:r>
-      <w:r>
-        <w:t>Projects:</w:t>
+      <w:pPr>
+        <w:pStyle w:val="ListParagraph"/>
+        <w:numPr>
+          <w:ilvl w:val="0"/>
+          <w:numId w:val="3"/>
+        </w:numPr>
+        <w:rPr>
+          <w:b/>
+          <w:bCs/>
+        </w:rPr>
+      </w:pPr>
+      <w:r>
+        <w:t>3 Projects:</w:t>
       </w:r>
     </w:p>
     <w:p>
@@ -79,6 +87,222 @@
       <w:r>
         <w:t>cloud build trigger in project B (decide a host project out of the 3 regions).</w:t>
       </w:r>
+    </w:p>
+    <w:p>
+      <w:r>
+        <w:rPr>
+          <w:noProof/>
+        </w:rPr>
+        <w:drawing>
+          <wp:inline distT="0" distB="0" distL="0" distR="0" wp14:anchorId="0ADF5CDD" wp14:editId="4C6794A3">
+            <wp:extent cx="3518192" cy="1636704"/>
+            <wp:effectExtent l="0" t="0" r="6350" b="1905"/>
+            <wp:docPr id="2" name="Picture 2"/>
+            <wp:cNvGraphicFramePr>
+              <a:graphicFrameLocks xmlns:a="http://schemas.openxmlformats.org/drawingml/2006/main" noChangeAspect="1"/>
+            </wp:cNvGraphicFramePr>
+            <a:graphic xmlns:a="http://schemas.openxmlformats.org/drawingml/2006/main">
+              <a:graphicData uri="http://schemas.openxmlformats.org/drawingml/2006/picture">
+                <pic:pic xmlns:pic="http://schemas.openxmlformats.org/drawingml/2006/picture">
+                  <pic:nvPicPr>
+                    <pic:cNvPr id="1" name=""/>
+                    <pic:cNvPicPr/>
+                  </pic:nvPicPr>
+                  <pic:blipFill>
+                    <a:blip r:embed="rId5"/>
+                    <a:stretch>
+                      <a:fillRect/>
+                    </a:stretch>
+                  </pic:blipFill>
+                  <pic:spPr>
+                    <a:xfrm>
+                      <a:off x="0" y="0"/>
+                      <a:ext cx="3525622" cy="1640161"/>
+                    </a:xfrm>
+                    <a:prstGeom prst="rect">
+                      <a:avLst/>
+                    </a:prstGeom>
+                  </pic:spPr>
+                </pic:pic>
+              </a:graphicData>
+            </a:graphic>
+          </wp:inline>
+        </w:drawing>
+      </w:r>
+    </w:p>
+    <w:p>
+      <w:r>
+        <w:rPr>
+          <w:noProof/>
+        </w:rPr>
+        <w:drawing>
+          <wp:inline distT="0" distB="0" distL="0" distR="0" wp14:anchorId="6AAB100E" wp14:editId="4848A3B2">
+            <wp:extent cx="3147540" cy="2471025"/>
+            <wp:effectExtent l="0" t="0" r="0" b="5715"/>
+            <wp:docPr id="3" name="Picture 3"/>
+            <wp:cNvGraphicFramePr>
+              <a:graphicFrameLocks xmlns:a="http://schemas.openxmlformats.org/drawingml/2006/main" noChangeAspect="1"/>
+            </wp:cNvGraphicFramePr>
+            <a:graphic xmlns:a="http://schemas.openxmlformats.org/drawingml/2006/main">
+              <a:graphicData uri="http://schemas.openxmlformats.org/drawingml/2006/picture">
+                <pic:pic xmlns:pic="http://schemas.openxmlformats.org/drawingml/2006/picture">
+                  <pic:nvPicPr>
+                    <pic:cNvPr id="1" name=""/>
+                    <pic:cNvPicPr/>
+                  </pic:nvPicPr>
+                  <pic:blipFill>
+                    <a:blip r:embed="rId6"/>
+                    <a:stretch>
+                      <a:fillRect/>
+                    </a:stretch>
+                  </pic:blipFill>
+                  <pic:spPr>
+                    <a:xfrm>
+                      <a:off x="0" y="0"/>
+                      <a:ext cx="3154909" cy="2476810"/>
+                    </a:xfrm>
+                    <a:prstGeom prst="rect">
+                      <a:avLst/>
+                    </a:prstGeom>
+                  </pic:spPr>
+                </pic:pic>
+              </a:graphicData>
+            </a:graphic>
+          </wp:inline>
+        </w:drawing>
+      </w:r>
+    </w:p>
+    <w:p>
+      <w:r>
+        <w:t xml:space="preserve">For now, don’t need to add any substitution variables as I am defining them in the </w:t>
+      </w:r>
+      <w:proofErr w:type="spellStart"/>
+      <w:r>
+        <w:t>cloudbuild.yaml</w:t>
+      </w:r>
+      <w:proofErr w:type="spellEnd"/>
+      <w:r>
+        <w:t xml:space="preserve"> file like so. Am thinking in future </w:t>
+      </w:r>
+    </w:p>
+    <w:p>
+      <w:r>
+        <w:rPr>
+          <w:noProof/>
+        </w:rPr>
+        <w:drawing>
+          <wp:inline distT="0" distB="0" distL="0" distR="0" wp14:anchorId="153094B7" wp14:editId="03C5E529">
+            <wp:extent cx="2857500" cy="180975"/>
+            <wp:effectExtent l="0" t="0" r="0" b="9525"/>
+            <wp:docPr id="4" name="Picture 4"/>
+            <wp:cNvGraphicFramePr>
+              <a:graphicFrameLocks xmlns:a="http://schemas.openxmlformats.org/drawingml/2006/main" noChangeAspect="1"/>
+            </wp:cNvGraphicFramePr>
+            <a:graphic xmlns:a="http://schemas.openxmlformats.org/drawingml/2006/main">
+              <a:graphicData uri="http://schemas.openxmlformats.org/drawingml/2006/picture">
+                <pic:pic xmlns:pic="http://schemas.openxmlformats.org/drawingml/2006/picture">
+                  <pic:nvPicPr>
+                    <pic:cNvPr id="1" name=""/>
+                    <pic:cNvPicPr/>
+                  </pic:nvPicPr>
+                  <pic:blipFill>
+                    <a:blip r:embed="rId7"/>
+                    <a:stretch>
+                      <a:fillRect/>
+                    </a:stretch>
+                  </pic:blipFill>
+                  <pic:spPr>
+                    <a:xfrm>
+                      <a:off x="0" y="0"/>
+                      <a:ext cx="2857500" cy="180975"/>
+                    </a:xfrm>
+                    <a:prstGeom prst="rect">
+                      <a:avLst/>
+                    </a:prstGeom>
+                  </pic:spPr>
+                </pic:pic>
+              </a:graphicData>
+            </a:graphic>
+          </wp:inline>
+        </w:drawing>
+      </w:r>
+    </w:p>
+    <w:p>
+      <w:pPr>
+        <w:pStyle w:val="ListParagraph"/>
+        <w:numPr>
+          <w:ilvl w:val="0"/>
+          <w:numId w:val="3"/>
+        </w:numPr>
+      </w:pPr>
+      <w:r>
+        <w:t>Grant the cloud build service account permissions for cloud functions developer and service account user</w:t>
+      </w:r>
+      <w:r>
+        <w:t>. (</w:t>
+      </w:r>
+      <w:proofErr w:type="gramStart"/>
+      <w:r>
+        <w:t>this</w:t>
+      </w:r>
+      <w:proofErr w:type="gramEnd"/>
+      <w:r>
+        <w:t xml:space="preserve"> is the default service account used by cloud build)</w:t>
+      </w:r>
+    </w:p>
+    <w:p>
+      <w:pPr>
+        <w:pStyle w:val="ListParagraph"/>
+      </w:pPr>
+      <w:r>
+        <w:rPr>
+          <w:noProof/>
+        </w:rPr>
+        <w:drawing>
+          <wp:inline distT="0" distB="0" distL="0" distR="0" wp14:anchorId="39AE2C12" wp14:editId="420A63B5">
+            <wp:extent cx="5731510" cy="1685290"/>
+            <wp:effectExtent l="0" t="0" r="2540" b="0"/>
+            <wp:docPr id="1" name="Picture 1"/>
+            <wp:cNvGraphicFramePr>
+              <a:graphicFrameLocks xmlns:a="http://schemas.openxmlformats.org/drawingml/2006/main" noChangeAspect="1"/>
+            </wp:cNvGraphicFramePr>
+            <a:graphic xmlns:a="http://schemas.openxmlformats.org/drawingml/2006/main">
+              <a:graphicData uri="http://schemas.openxmlformats.org/drawingml/2006/picture">
+                <pic:pic xmlns:pic="http://schemas.openxmlformats.org/drawingml/2006/picture">
+                  <pic:nvPicPr>
+                    <pic:cNvPr id="1" name=""/>
+                    <pic:cNvPicPr/>
+                  </pic:nvPicPr>
+                  <pic:blipFill>
+                    <a:blip r:embed="rId8"/>
+                    <a:stretch>
+                      <a:fillRect/>
+                    </a:stretch>
+                  </pic:blipFill>
+                  <pic:spPr>
+                    <a:xfrm>
+                      <a:off x="0" y="0"/>
+                      <a:ext cx="5731510" cy="1685290"/>
+                    </a:xfrm>
+                    <a:prstGeom prst="rect">
+                      <a:avLst/>
+                    </a:prstGeom>
+                  </pic:spPr>
+                </pic:pic>
+              </a:graphicData>
+            </a:graphic>
+          </wp:inline>
+        </w:drawing>
+      </w:r>
+    </w:p>
+    <w:p/>
+    <w:p>
+      <w:pPr>
+        <w:rPr>
+          <w:b/>
+          <w:bCs/>
+        </w:rPr>
+      </w:pPr>
     </w:p>
     <w:sectPr>
       <w:pgSz w:w="11906" w:h="16838"/>
@@ -93,6 +317,95 @@
 <file path=word/numbering.xml><?xml version="1.0" encoding="utf-8"?>
 <w:numbering xmlns:wpc="http://schemas.microsoft.com/office/word/2010/wordprocessingCanvas" xmlns:cx="http://schemas.microsoft.com/office/drawing/2014/chartex" xmlns:cx1="http://schemas.microsoft.com/office/drawing/2015/9/8/chartex" xmlns:cx2="http://schemas.microsoft.com/office/drawing/2015/10/21/chartex" xmlns:cx3="http://schemas.microsoft.com/office/drawing/2016/5/9/chartex" xmlns:cx4="http://schemas.microsoft.com/office/drawing/2016/5/10/chartex" xmlns:cx5="http://schemas.microsoft.com/office/drawing/2016/5/11/chartex" xmlns:cx6="http://schemas.microsoft.com/office/drawing/2016/5/12/chartex" xmlns:cx7="http://schemas.microsoft.com/office/drawing/2016/5/13/chartex" xmlns:cx8="http://schemas.microsoft.com/office/drawing/2016/5/14/chartex" xmlns:mc="http://schemas.openxmlformats.org/markup-compatibility/2006" xmlns:aink="http://schemas.microsoft.com/office/drawing/2016/ink" xmlns:am3d="http://schemas.microsoft.com/office/drawing/2017/model3d" xmlns:o="urn:schemas-microsoft-com:office:office" xmlns:r="http://schemas.openxmlformats.org/officeDocument/2006/relationships" xmlns:m="http://schemas.openxmlformats.org/officeDocument/2006/math" xmlns:v="urn:schemas-microsoft-com:vml" xmlns:wp14="http://schemas.microsoft.com/office/word/2010/wordprocessingDrawing" xmlns:wp="http://schemas.openxmlformats.org/drawingml/2006/wordprocessingDrawing" xmlns:w10="urn:schemas-microsoft-com:office:word" xmlns:w="http://schemas.openxmlformats.org/wordprocessingml/2006/main" xmlns:w14="http://schemas.microsoft.com/office/word/2010/wordml" xmlns:w15="http://schemas.microsoft.com/office/word/2012/wordml" xmlns:w16cex="http://schemas.microsoft.com/office/word/2018/wordml/cex" xmlns:w16cid="http://schemas.microsoft.com/office/word/2016/wordml/cid" xmlns:w16="http://schemas.microsoft.com/office/word/2018/wordml" xmlns:w16sdtdh="http://schemas.microsoft.com/office/word/2020/wordml/sdtdatahash" xmlns:w16se="http://schemas.microsoft.com/office/word/2015/wordml/symex" xmlns:wpg="http://schemas.microsoft.com/office/word/2010/wordprocessingGroup" xmlns:wpi="http://schemas.microsoft.com/office/word/2010/wordprocessingInk" xmlns:wne="http://schemas.microsoft.com/office/word/2006/wordml" xmlns:wps="http://schemas.microsoft.com/office/word/2010/wordprocessingShape" mc:Ignorable="w14 w15 w16se w16cid w16 w16cex w16sdtdh wp14">
   <w:abstractNum w:abstractNumId="0" w15:restartNumberingAfterBreak="0">
+    <w:nsid w:val="21660A1B"/>
+    <w:multiLevelType w:val="hybridMultilevel"/>
+    <w:tmpl w:val="613240C4"/>
+    <w:lvl w:ilvl="0" w:tplc="0809000F">
+      <w:start w:val="1"/>
+      <w:numFmt w:val="decimal"/>
+      <w:lvlText w:val="%1."/>
+      <w:lvlJc w:val="left"/>
+      <w:pPr>
+        <w:ind w:left="720" w:hanging="360"/>
+      </w:pPr>
+      <w:rPr>
+        <w:rFonts w:hint="default"/>
+      </w:rPr>
+    </w:lvl>
+    <w:lvl w:ilvl="1" w:tplc="08090019" w:tentative="1">
+      <w:start w:val="1"/>
+      <w:numFmt w:val="lowerLetter"/>
+      <w:lvlText w:val="%2."/>
+      <w:lvlJc w:val="left"/>
+      <w:pPr>
+        <w:ind w:left="1440" w:hanging="360"/>
+      </w:pPr>
+    </w:lvl>
+    <w:lvl w:ilvl="2" w:tplc="0809001B" w:tentative="1">
+      <w:start w:val="1"/>
+      <w:numFmt w:val="lowerRoman"/>
+      <w:lvlText w:val="%3."/>
+      <w:lvlJc w:val="right"/>
+      <w:pPr>
+        <w:ind w:left="2160" w:hanging="180"/>
+      </w:pPr>
+    </w:lvl>
+    <w:lvl w:ilvl="3" w:tplc="0809000F" w:tentative="1">
+      <w:start w:val="1"/>
+      <w:numFmt w:val="decimal"/>
+      <w:lvlText w:val="%4."/>
+      <w:lvlJc w:val="left"/>
+      <w:pPr>
+        <w:ind w:left="2880" w:hanging="360"/>
+      </w:pPr>
+    </w:lvl>
+    <w:lvl w:ilvl="4" w:tplc="08090019" w:tentative="1">
+      <w:start w:val="1"/>
+      <w:numFmt w:val="lowerLetter"/>
+      <w:lvlText w:val="%5."/>
+      <w:lvlJc w:val="left"/>
+      <w:pPr>
+        <w:ind w:left="3600" w:hanging="360"/>
+      </w:pPr>
+    </w:lvl>
+    <w:lvl w:ilvl="5" w:tplc="0809001B" w:tentative="1">
+      <w:start w:val="1"/>
+      <w:numFmt w:val="lowerRoman"/>
+      <w:lvlText w:val="%6."/>
+      <w:lvlJc w:val="right"/>
+      <w:pPr>
+        <w:ind w:left="4320" w:hanging="180"/>
+      </w:pPr>
+    </w:lvl>
+    <w:lvl w:ilvl="6" w:tplc="0809000F" w:tentative="1">
+      <w:start w:val="1"/>
+      <w:numFmt w:val="decimal"/>
+      <w:lvlText w:val="%7."/>
+      <w:lvlJc w:val="left"/>
+      <w:pPr>
+        <w:ind w:left="5040" w:hanging="360"/>
+      </w:pPr>
+    </w:lvl>
+    <w:lvl w:ilvl="7" w:tplc="08090019" w:tentative="1">
+      <w:start w:val="1"/>
+      <w:numFmt w:val="lowerLetter"/>
+      <w:lvlText w:val="%8."/>
+      <w:lvlJc w:val="left"/>
+      <w:pPr>
+        <w:ind w:left="5760" w:hanging="360"/>
+      </w:pPr>
+    </w:lvl>
+    <w:lvl w:ilvl="8" w:tplc="0809001B" w:tentative="1">
+      <w:start w:val="1"/>
+      <w:numFmt w:val="lowerRoman"/>
+      <w:lvlText w:val="%9."/>
+      <w:lvlJc w:val="right"/>
+      <w:pPr>
+        <w:ind w:left="6480" w:hanging="180"/>
+      </w:pPr>
+    </w:lvl>
+  </w:abstractNum>
+  <w:abstractNum w:abstractNumId="1" w15:restartNumberingAfterBreak="0">
     <w:nsid w:val="4C34192B"/>
     <w:multiLevelType w:val="hybridMultilevel"/>
     <w:tmpl w:val="7AE04728"/>
@@ -102,7 +415,7 @@
       <w:lvlText w:val=""/>
       <w:lvlJc w:val="left"/>
       <w:pPr>
-        <w:ind w:left="720" w:hanging="360"/>
+        <w:ind w:left="1080" w:hanging="360"/>
       </w:pPr>
       <w:rPr>
         <w:rFonts w:ascii="Symbol" w:hAnsi="Symbol" w:hint="default"/>
@@ -114,7 +427,7 @@
       <w:lvlText w:val="o"/>
       <w:lvlJc w:val="left"/>
       <w:pPr>
-        <w:ind w:left="1440" w:hanging="360"/>
+        <w:ind w:left="1800" w:hanging="360"/>
       </w:pPr>
       <w:rPr>
         <w:rFonts w:ascii="Courier New" w:hAnsi="Courier New" w:cs="Courier New" w:hint="default"/>
@@ -126,7 +439,7 @@
       <w:lvlText w:val=""/>
       <w:lvlJc w:val="left"/>
       <w:pPr>
-        <w:ind w:left="2160" w:hanging="360"/>
+        <w:ind w:left="2520" w:hanging="360"/>
       </w:pPr>
       <w:rPr>
         <w:rFonts w:ascii="Wingdings" w:hAnsi="Wingdings" w:hint="default"/>
@@ -138,7 +451,7 @@
       <w:lvlText w:val=""/>
       <w:lvlJc w:val="left"/>
       <w:pPr>
-        <w:ind w:left="2880" w:hanging="360"/>
+        <w:ind w:left="3240" w:hanging="360"/>
       </w:pPr>
       <w:rPr>
         <w:rFonts w:ascii="Symbol" w:hAnsi="Symbol" w:hint="default"/>
@@ -150,7 +463,7 @@
       <w:lvlText w:val="o"/>
       <w:lvlJc w:val="left"/>
       <w:pPr>
-        <w:ind w:left="3600" w:hanging="360"/>
+        <w:ind w:left="3960" w:hanging="360"/>
       </w:pPr>
       <w:rPr>
         <w:rFonts w:ascii="Courier New" w:hAnsi="Courier New" w:cs="Courier New" w:hint="default"/>
@@ -162,7 +475,7 @@
       <w:lvlText w:val=""/>
       <w:lvlJc w:val="left"/>
       <w:pPr>
-        <w:ind w:left="4320" w:hanging="360"/>
+        <w:ind w:left="4680" w:hanging="360"/>
       </w:pPr>
       <w:rPr>
         <w:rFonts w:ascii="Wingdings" w:hAnsi="Wingdings" w:hint="default"/>
@@ -174,7 +487,7 @@
       <w:lvlText w:val=""/>
       <w:lvlJc w:val="left"/>
       <w:pPr>
-        <w:ind w:left="5040" w:hanging="360"/>
+        <w:ind w:left="5400" w:hanging="360"/>
       </w:pPr>
       <w:rPr>
         <w:rFonts w:ascii="Symbol" w:hAnsi="Symbol" w:hint="default"/>
@@ -186,7 +499,7 @@
       <w:lvlText w:val="o"/>
       <w:lvlJc w:val="left"/>
       <w:pPr>
-        <w:ind w:left="5760" w:hanging="360"/>
+        <w:ind w:left="6120" w:hanging="360"/>
       </w:pPr>
       <w:rPr>
         <w:rFonts w:ascii="Courier New" w:hAnsi="Courier New" w:cs="Courier New" w:hint="default"/>
@@ -198,15 +511,111 @@
       <w:lvlText w:val=""/>
       <w:lvlJc w:val="left"/>
       <w:pPr>
-        <w:ind w:left="6480" w:hanging="360"/>
+        <w:ind w:left="6840" w:hanging="360"/>
       </w:pPr>
       <w:rPr>
         <w:rFonts w:ascii="Wingdings" w:hAnsi="Wingdings" w:hint="default"/>
       </w:rPr>
     </w:lvl>
   </w:abstractNum>
+  <w:abstractNum w:abstractNumId="2" w15:restartNumberingAfterBreak="0">
+    <w:nsid w:val="574A0101"/>
+    <w:multiLevelType w:val="hybridMultilevel"/>
+    <w:tmpl w:val="7428A8F0"/>
+    <w:lvl w:ilvl="0" w:tplc="0809000F">
+      <w:start w:val="1"/>
+      <w:numFmt w:val="decimal"/>
+      <w:lvlText w:val="%1."/>
+      <w:lvlJc w:val="left"/>
+      <w:pPr>
+        <w:ind w:left="720" w:hanging="360"/>
+      </w:pPr>
+      <w:rPr>
+        <w:rFonts w:hint="default"/>
+        <w:b w:val="0"/>
+      </w:rPr>
+    </w:lvl>
+    <w:lvl w:ilvl="1" w:tplc="08090019" w:tentative="1">
+      <w:start w:val="1"/>
+      <w:numFmt w:val="lowerLetter"/>
+      <w:lvlText w:val="%2."/>
+      <w:lvlJc w:val="left"/>
+      <w:pPr>
+        <w:ind w:left="1440" w:hanging="360"/>
+      </w:pPr>
+    </w:lvl>
+    <w:lvl w:ilvl="2" w:tplc="0809001B" w:tentative="1">
+      <w:start w:val="1"/>
+      <w:numFmt w:val="lowerRoman"/>
+      <w:lvlText w:val="%3."/>
+      <w:lvlJc w:val="right"/>
+      <w:pPr>
+        <w:ind w:left="2160" w:hanging="180"/>
+      </w:pPr>
+    </w:lvl>
+    <w:lvl w:ilvl="3" w:tplc="0809000F" w:tentative="1">
+      <w:start w:val="1"/>
+      <w:numFmt w:val="decimal"/>
+      <w:lvlText w:val="%4."/>
+      <w:lvlJc w:val="left"/>
+      <w:pPr>
+        <w:ind w:left="2880" w:hanging="360"/>
+      </w:pPr>
+    </w:lvl>
+    <w:lvl w:ilvl="4" w:tplc="08090019" w:tentative="1">
+      <w:start w:val="1"/>
+      <w:numFmt w:val="lowerLetter"/>
+      <w:lvlText w:val="%5."/>
+      <w:lvlJc w:val="left"/>
+      <w:pPr>
+        <w:ind w:left="3600" w:hanging="360"/>
+      </w:pPr>
+    </w:lvl>
+    <w:lvl w:ilvl="5" w:tplc="0809001B" w:tentative="1">
+      <w:start w:val="1"/>
+      <w:numFmt w:val="lowerRoman"/>
+      <w:lvlText w:val="%6."/>
+      <w:lvlJc w:val="right"/>
+      <w:pPr>
+        <w:ind w:left="4320" w:hanging="180"/>
+      </w:pPr>
+    </w:lvl>
+    <w:lvl w:ilvl="6" w:tplc="0809000F" w:tentative="1">
+      <w:start w:val="1"/>
+      <w:numFmt w:val="decimal"/>
+      <w:lvlText w:val="%7."/>
+      <w:lvlJc w:val="left"/>
+      <w:pPr>
+        <w:ind w:left="5040" w:hanging="360"/>
+      </w:pPr>
+    </w:lvl>
+    <w:lvl w:ilvl="7" w:tplc="08090019" w:tentative="1">
+      <w:start w:val="1"/>
+      <w:numFmt w:val="lowerLetter"/>
+      <w:lvlText w:val="%8."/>
+      <w:lvlJc w:val="left"/>
+      <w:pPr>
+        <w:ind w:left="5760" w:hanging="360"/>
+      </w:pPr>
+    </w:lvl>
+    <w:lvl w:ilvl="8" w:tplc="0809001B" w:tentative="1">
+      <w:start w:val="1"/>
+      <w:numFmt w:val="lowerRoman"/>
+      <w:lvlText w:val="%9."/>
+      <w:lvlJc w:val="right"/>
+      <w:pPr>
+        <w:ind w:left="6480" w:hanging="180"/>
+      </w:pPr>
+    </w:lvl>
+  </w:abstractNum>
   <w:num w:numId="1">
+    <w:abstractNumId w:val="1"/>
+  </w:num>
+  <w:num w:numId="2">
     <w:abstractNumId w:val="0"/>
+  </w:num>
+  <w:num w:numId="3">
+    <w:abstractNumId w:val="2"/>
   </w:num>
 </w:numbering>
 </file>

</xml_diff>

<commit_message>
Trying to get it working with all 3 projects now
</commit_message>
<xml_diff>
--- a/Notes for Multi Project Deployment.docx
+++ b/Notes for Multi Project Deployment.docx
@@ -174,15 +174,7 @@
     </w:p>
     <w:p>
       <w:r>
-        <w:t xml:space="preserve">For now, don’t need to add any substitution variables as I am defining them in the </w:t>
-      </w:r>
-      <w:proofErr w:type="spellStart"/>
-      <w:r>
-        <w:t>cloudbuild.yaml</w:t>
-      </w:r>
-      <w:proofErr w:type="spellEnd"/>
-      <w:r>
-        <w:t xml:space="preserve"> file like so. Am thinking in future </w:t>
+        <w:t xml:space="preserve">For now, don’t need to add any substitution variables as I am defining them in the cloudbuild.yaml file like so. Am thinking in future </w:t>
       </w:r>
     </w:p>
     <w:p>
@@ -239,15 +231,7 @@
         <w:t>Grant the cloud build service account permissions for cloud functions developer and service account user</w:t>
       </w:r>
       <w:r>
-        <w:t>. (</w:t>
-      </w:r>
-      <w:proofErr w:type="gramStart"/>
-      <w:r>
-        <w:t>this</w:t>
-      </w:r>
-      <w:proofErr w:type="gramEnd"/>
-      <w:r>
-        <w:t xml:space="preserve"> is the default service account used by cloud build)</w:t>
+        <w:t>. (this is the default service account used by cloud build)</w:t>
       </w:r>
     </w:p>
     <w:p>
@@ -296,13 +280,330 @@
       </w:r>
     </w:p>
     <w:p/>
+    <w:p/>
     <w:p>
       <w:pPr>
-        <w:rPr>
+        <w:pStyle w:val="ListParagraph"/>
+        <w:numPr>
+          <w:ilvl w:val="0"/>
+          <w:numId w:val="3"/>
+        </w:numPr>
+      </w:pPr>
+      <w:r>
+        <w:t xml:space="preserve">In order to ensure your cloud build can deploy to other projects, </w:t>
+      </w:r>
+      <w:r>
+        <w:t xml:space="preserve">in your main project (project2) </w:t>
+      </w:r>
+      <w:r>
+        <w:t xml:space="preserve">you need to go to the Runtime Service Account of your cloud functions service(by default for gen1 - </w:t>
+      </w:r>
+      <w:r>
+        <w:rPr>
+          <w:rStyle w:val="Emphasis"/>
+          <w:rFonts w:ascii="Arial" w:hAnsi="Arial" w:cs="Arial"/>
           <w:b/>
           <w:bCs/>
-        </w:rPr>
-      </w:pPr>
+          <w:i w:val="0"/>
+          <w:iCs w:val="0"/>
+          <w:color w:val="5F6368"/>
+          <w:sz w:val="21"/>
+          <w:szCs w:val="21"/>
+          <w:shd w:val="clear" w:color="auto" w:fill="FFFFFF"/>
+        </w:rPr>
+        <w:t>PROJECT_ID @appspot.gserviceaccount.com</w:t>
+      </w:r>
+      <w:r>
+        <w:rPr>
+          <w:rStyle w:val="Emphasis"/>
+          <w:rFonts w:ascii="Arial" w:hAnsi="Arial" w:cs="Arial"/>
+          <w:b/>
+          <w:bCs/>
+          <w:i w:val="0"/>
+          <w:iCs w:val="0"/>
+          <w:color w:val="5F6368"/>
+          <w:sz w:val="21"/>
+          <w:szCs w:val="21"/>
+          <w:shd w:val="clear" w:color="auto" w:fill="FFFFFF"/>
+        </w:rPr>
+        <w:t xml:space="preserve">) </w:t>
+      </w:r>
+      <w:r>
+        <w:rPr>
+          <w:rStyle w:val="Emphasis"/>
+          <w:rFonts w:cstheme="minorHAnsi"/>
+          <w:i w:val="0"/>
+          <w:iCs w:val="0"/>
+          <w:shd w:val="clear" w:color="auto" w:fill="FFFFFF"/>
+        </w:rPr>
+        <w:t xml:space="preserve">and select it, then click to grant access. Then in the “add principles” section, choose the default cloud build service account </w:t>
+      </w:r>
+      <w:r>
+        <w:rPr>
+          <w:rStyle w:val="Emphasis"/>
+          <w:rFonts w:cstheme="minorHAnsi"/>
+          <w:i w:val="0"/>
+          <w:iCs w:val="0"/>
+          <w:shd w:val="clear" w:color="auto" w:fill="FFFFFF"/>
+        </w:rPr>
+        <w:t>(</w:t>
+      </w:r>
+      <w:r>
+        <w:rPr>
+          <w:rStyle w:val="Emphasis"/>
+          <w:rFonts w:cstheme="minorHAnsi"/>
+          <w:i w:val="0"/>
+          <w:iCs w:val="0"/>
+          <w:shd w:val="clear" w:color="auto" w:fill="FFFFFF"/>
+        </w:rPr>
+        <w:t>the</w:t>
+      </w:r>
+      <w:r>
+        <w:rPr>
+          <w:rStyle w:val="Emphasis"/>
+          <w:rFonts w:cstheme="minorHAnsi"/>
+          <w:i w:val="0"/>
+          <w:iCs w:val="0"/>
+          <w:shd w:val="clear" w:color="auto" w:fill="FFFFFF"/>
+        </w:rPr>
+        <w:t xml:space="preserve"> one with the</w:t>
+      </w:r>
+      <w:r>
+        <w:rPr>
+          <w:rStyle w:val="Emphasis"/>
+          <w:rFonts w:cstheme="minorHAnsi"/>
+          <w:i w:val="0"/>
+          <w:iCs w:val="0"/>
+          <w:shd w:val="clear" w:color="auto" w:fill="FFFFFF"/>
+        </w:rPr>
+        <w:t xml:space="preserve"> functions developer role</w:t>
+      </w:r>
+      <w:r>
+        <w:rPr>
+          <w:rStyle w:val="Emphasis"/>
+          <w:rFonts w:cstheme="minorHAnsi"/>
+          <w:i w:val="0"/>
+          <w:iCs w:val="0"/>
+          <w:shd w:val="clear" w:color="auto" w:fill="FFFFFF"/>
+        </w:rPr>
+        <w:t>)</w:t>
+      </w:r>
+      <w:r>
+        <w:rPr>
+          <w:rStyle w:val="Emphasis"/>
+          <w:rFonts w:cstheme="minorHAnsi"/>
+          <w:i w:val="0"/>
+          <w:iCs w:val="0"/>
+          <w:shd w:val="clear" w:color="auto" w:fill="FFFFFF"/>
+        </w:rPr>
+        <w:t xml:space="preserve"> </w:t>
+      </w:r>
+      <w:r>
+        <w:rPr>
+          <w:rStyle w:val="Emphasis"/>
+          <w:rFonts w:cstheme="minorHAnsi"/>
+          <w:i w:val="0"/>
+          <w:iCs w:val="0"/>
+          <w:shd w:val="clear" w:color="auto" w:fill="FFFFFF"/>
+        </w:rPr>
+        <w:t>, and assign this new principle</w:t>
+      </w:r>
+      <w:r>
+        <w:rPr>
+          <w:rStyle w:val="Emphasis"/>
+          <w:rFonts w:cstheme="minorHAnsi"/>
+          <w:i w:val="0"/>
+          <w:iCs w:val="0"/>
+          <w:shd w:val="clear" w:color="auto" w:fill="FFFFFF"/>
+        </w:rPr>
+        <w:t>. As you are doing in your main project, it will probably say this has already been done.</w:t>
+      </w:r>
+      <w:r>
+        <w:rPr>
+          <w:noProof/>
+        </w:rPr>
+        <w:drawing>
+          <wp:inline distT="0" distB="0" distL="0" distR="0" wp14:anchorId="4FDEC632" wp14:editId="1CBD9D75">
+            <wp:extent cx="4572000" cy="2043875"/>
+            <wp:effectExtent l="0" t="0" r="0" b="0"/>
+            <wp:docPr id="6" name="Picture 6"/>
+            <wp:cNvGraphicFramePr>
+              <a:graphicFrameLocks xmlns:a="http://schemas.openxmlformats.org/drawingml/2006/main" noChangeAspect="1"/>
+            </wp:cNvGraphicFramePr>
+            <a:graphic xmlns:a="http://schemas.openxmlformats.org/drawingml/2006/main">
+              <a:graphicData uri="http://schemas.openxmlformats.org/drawingml/2006/picture">
+                <pic:pic xmlns:pic="http://schemas.openxmlformats.org/drawingml/2006/picture">
+                  <pic:nvPicPr>
+                    <pic:cNvPr id="1" name=""/>
+                    <pic:cNvPicPr/>
+                  </pic:nvPicPr>
+                  <pic:blipFill>
+                    <a:blip r:embed="rId9"/>
+                    <a:stretch>
+                      <a:fillRect/>
+                    </a:stretch>
+                  </pic:blipFill>
+                  <pic:spPr>
+                    <a:xfrm>
+                      <a:off x="0" y="0"/>
+                      <a:ext cx="4579838" cy="2047379"/>
+                    </a:xfrm>
+                    <a:prstGeom prst="rect">
+                      <a:avLst/>
+                    </a:prstGeom>
+                  </pic:spPr>
+                </pic:pic>
+              </a:graphicData>
+            </a:graphic>
+          </wp:inline>
+        </w:drawing>
+      </w:r>
+    </w:p>
+    <w:p>
+      <w:pPr>
+        <w:pStyle w:val="ListParagraph"/>
+        <w:numPr>
+          <w:ilvl w:val="0"/>
+          <w:numId w:val="3"/>
+        </w:numPr>
+        <w:rPr>
+          <w:b/>
+          <w:bCs/>
+        </w:rPr>
+      </w:pPr>
+      <w:r>
+        <w:t>Then, in your other 2 projects (project 1 and project 3) you need to go to IAM an</w:t>
+      </w:r>
+      <w:r>
+        <w:t>d</w:t>
+      </w:r>
+      <w:r>
+        <w:t xml:space="preserve"> click on the default appspot service account again, and add a new principle of the cloud build service account in your main project(project 2 – copy it’s email). Then add 2 roles to that – “Service Account User” and “Cloud Functions developer</w:t>
+      </w:r>
+      <w:r>
+        <w:t>”</w:t>
+      </w:r>
+      <w:r>
+        <w:t>.</w:t>
+      </w:r>
+    </w:p>
+    <w:p>
+      <w:pPr>
+        <w:pStyle w:val="ListParagraph"/>
+        <w:rPr>
+          <w:b/>
+          <w:bCs/>
+        </w:rPr>
+      </w:pPr>
+      <w:r>
+        <w:rPr>
+          <w:noProof/>
+        </w:rPr>
+        <w:drawing>
+          <wp:inline distT="0" distB="0" distL="0" distR="0" wp14:anchorId="6266C30C" wp14:editId="3C770EF4">
+            <wp:extent cx="4879361" cy="1636905"/>
+            <wp:effectExtent l="0" t="0" r="0" b="1905"/>
+            <wp:docPr id="7" name="Picture 7"/>
+            <wp:cNvGraphicFramePr>
+              <a:graphicFrameLocks xmlns:a="http://schemas.openxmlformats.org/drawingml/2006/main" noChangeAspect="1"/>
+            </wp:cNvGraphicFramePr>
+            <a:graphic xmlns:a="http://schemas.openxmlformats.org/drawingml/2006/main">
+              <a:graphicData uri="http://schemas.openxmlformats.org/drawingml/2006/picture">
+                <pic:pic xmlns:pic="http://schemas.openxmlformats.org/drawingml/2006/picture">
+                  <pic:nvPicPr>
+                    <pic:cNvPr id="1" name=""/>
+                    <pic:cNvPicPr/>
+                  </pic:nvPicPr>
+                  <pic:blipFill>
+                    <a:blip r:embed="rId10"/>
+                    <a:stretch>
+                      <a:fillRect/>
+                    </a:stretch>
+                  </pic:blipFill>
+                  <pic:spPr>
+                    <a:xfrm>
+                      <a:off x="0" y="0"/>
+                      <a:ext cx="4889189" cy="1640202"/>
+                    </a:xfrm>
+                    <a:prstGeom prst="rect">
+                      <a:avLst/>
+                    </a:prstGeom>
+                  </pic:spPr>
+                </pic:pic>
+              </a:graphicData>
+            </a:graphic>
+          </wp:inline>
+        </w:drawing>
+      </w:r>
+    </w:p>
+    <w:p>
+      <w:pPr>
+        <w:pStyle w:val="ListParagraph"/>
+        <w:rPr>
+          <w:b/>
+          <w:bCs/>
+        </w:rPr>
+      </w:pPr>
+      <w:r>
+        <w:rPr>
+          <w:noProof/>
+        </w:rPr>
+        <w:drawing>
+          <wp:inline distT="0" distB="0" distL="0" distR="0" wp14:anchorId="5E90F439" wp14:editId="7B532C53">
+            <wp:extent cx="5097294" cy="2593826"/>
+            <wp:effectExtent l="0" t="0" r="8255" b="0"/>
+            <wp:docPr id="9" name="Picture 9"/>
+            <wp:cNvGraphicFramePr>
+              <a:graphicFrameLocks xmlns:a="http://schemas.openxmlformats.org/drawingml/2006/main" noChangeAspect="1"/>
+            </wp:cNvGraphicFramePr>
+            <a:graphic xmlns:a="http://schemas.openxmlformats.org/drawingml/2006/main">
+              <a:graphicData uri="http://schemas.openxmlformats.org/drawingml/2006/picture">
+                <pic:pic xmlns:pic="http://schemas.openxmlformats.org/drawingml/2006/picture">
+                  <pic:nvPicPr>
+                    <pic:cNvPr id="1" name=""/>
+                    <pic:cNvPicPr/>
+                  </pic:nvPicPr>
+                  <pic:blipFill>
+                    <a:blip r:embed="rId11"/>
+                    <a:stretch>
+                      <a:fillRect/>
+                    </a:stretch>
+                  </pic:blipFill>
+                  <pic:spPr>
+                    <a:xfrm>
+                      <a:off x="0" y="0"/>
+                      <a:ext cx="5101626" cy="2596030"/>
+                    </a:xfrm>
+                    <a:prstGeom prst="rect">
+                      <a:avLst/>
+                    </a:prstGeom>
+                  </pic:spPr>
+                </pic:pic>
+              </a:graphicData>
+            </a:graphic>
+          </wp:inline>
+        </w:drawing>
+      </w:r>
+    </w:p>
+    <w:p>
+      <w:pPr>
+        <w:pStyle w:val="ListParagraph"/>
+        <w:numPr>
+          <w:ilvl w:val="0"/>
+          <w:numId w:val="3"/>
+        </w:numPr>
+        <w:rPr>
+          <w:b/>
+          <w:bCs/>
+        </w:rPr>
+      </w:pPr>
+      <w:r>
+        <w:lastRenderedPageBreak/>
+        <w:t>This should then let you deploy across 3 projects</w:t>
+      </w:r>
+      <w:r>
+        <w:t xml:space="preserve"> at the same time</w:t>
+      </w:r>
     </w:p>
     <w:sectPr>
       <w:pgSz w:w="11906" w:h="16838"/>
@@ -1054,6 +1355,17 @@
       <w:contextualSpacing/>
     </w:pPr>
   </w:style>
+  <w:style w:type="character" w:styleId="Emphasis">
+    <w:name w:val="Emphasis"/>
+    <w:basedOn w:val="DefaultParagraphFont"/>
+    <w:uiPriority w:val="20"/>
+    <w:qFormat/>
+    <w:rsid w:val="00254467"/>
+    <w:rPr>
+      <w:i/>
+      <w:iCs/>
+    </w:rPr>
+  </w:style>
 </w:styles>
 </file>
 

</xml_diff>

<commit_message>
Trying again with substitutions - previous commit was working for all 3 regions and projects
</commit_message>
<xml_diff>
--- a/Notes for Multi Project Deployment.docx
+++ b/Notes for Multi Project Deployment.docx
@@ -603,6 +603,71 @@
       </w:r>
       <w:r>
         <w:t xml:space="preserve"> at the same time</w:t>
+      </w:r>
+    </w:p>
+    <w:p>
+      <w:pPr>
+        <w:pStyle w:val="ListParagraph"/>
+        <w:numPr>
+          <w:ilvl w:val="0"/>
+          <w:numId w:val="3"/>
+        </w:numPr>
+        <w:rPr>
+          <w:b/>
+          <w:bCs/>
+        </w:rPr>
+      </w:pPr>
+      <w:r>
+        <w:t>In cloud build logs, you might see the below warning – just ignore it, and after a while, it seems to deploy to all 3.</w:t>
+      </w:r>
+    </w:p>
+    <w:p>
+      <w:pPr>
+        <w:pStyle w:val="ListParagraph"/>
+        <w:rPr>
+          <w:b/>
+          <w:bCs/>
+        </w:rPr>
+      </w:pPr>
+      <w:r>
+        <w:rPr>
+          <w:noProof/>
+        </w:rPr>
+        <w:drawing>
+          <wp:inline distT="0" distB="0" distL="0" distR="0" wp14:anchorId="4BB3FB41" wp14:editId="20641F89">
+            <wp:extent cx="5731510" cy="455930"/>
+            <wp:effectExtent l="0" t="0" r="2540" b="1270"/>
+            <wp:docPr id="10" name="Picture 10"/>
+            <wp:cNvGraphicFramePr>
+              <a:graphicFrameLocks xmlns:a="http://schemas.openxmlformats.org/drawingml/2006/main" noChangeAspect="1"/>
+            </wp:cNvGraphicFramePr>
+            <a:graphic xmlns:a="http://schemas.openxmlformats.org/drawingml/2006/main">
+              <a:graphicData uri="http://schemas.openxmlformats.org/drawingml/2006/picture">
+                <pic:pic xmlns:pic="http://schemas.openxmlformats.org/drawingml/2006/picture">
+                  <pic:nvPicPr>
+                    <pic:cNvPr id="1" name=""/>
+                    <pic:cNvPicPr/>
+                  </pic:nvPicPr>
+                  <pic:blipFill>
+                    <a:blip r:embed="rId12"/>
+                    <a:stretch>
+                      <a:fillRect/>
+                    </a:stretch>
+                  </pic:blipFill>
+                  <pic:spPr>
+                    <a:xfrm>
+                      <a:off x="0" y="0"/>
+                      <a:ext cx="5731510" cy="455930"/>
+                    </a:xfrm>
+                    <a:prstGeom prst="rect">
+                      <a:avLst/>
+                    </a:prstGeom>
+                  </pic:spPr>
+                </pic:pic>
+              </a:graphicData>
+            </a:graphic>
+          </wp:inline>
+        </w:drawing>
       </w:r>
     </w:p>
     <w:sectPr>

</xml_diff>